<commit_message>
actualizo practicas hu y cu
</commit_message>
<xml_diff>
--- a/Practica-3-CU/Ingsoft1-CU-2023.docx
+++ b/Practica-3-CU/Ingsoft1-CU-2023.docx
@@ -53,17 +53,475 @@
           <w:b w:val="1"/>
         </w:rPr>
       </w:pPr>
+      <w:r>
+        <w:rPr>
+          <w:rtl w:val="0"/>
+        </w:rPr>
+      </w:r>
+    </w:p>
+    <w:p>
+      <w:pPr>
+        <w:keepNext w:val="0"/>
+        <w:keepLines w:val="0"/>
+        <w:pageBreakBefore w:val="0"/>
+        <w:widowControl w:val="1"/>
+        <w:pBdr>
+          <w:top w:space="0" w:sz="0" w:val="nil"/>
+          <w:left w:space="0" w:sz="0" w:val="nil"/>
+          <w:bottom w:space="0" w:sz="0" w:val="nil"/>
+          <w:right w:space="0" w:sz="0" w:val="nil"/>
+          <w:between w:space="0" w:sz="0" w:val="nil"/>
+        </w:pBdr>
+        <w:shd w:fill="auto" w:val="clear"/>
+        <w:spacing w:after="0" w:before="0" w:line="276" w:lineRule="auto"/>
+        <w:ind w:left="0" w:right="0" w:firstLine="0"/>
+        <w:jc w:val="left"/>
+        <w:rPr/>
+      </w:pPr>
+      <w:r>
+        <w:rPr>
+          <w:rtl w:val="0"/>
+        </w:rPr>
+      </w:r>
+    </w:p>
+    <w:p>
+      <w:pPr>
+        <w:keepNext w:val="0"/>
+        <w:keepLines w:val="0"/>
+        <w:pageBreakBefore w:val="0"/>
+        <w:widowControl w:val="1"/>
+        <w:pBdr>
+          <w:top w:space="0" w:sz="0" w:val="nil"/>
+          <w:left w:space="0" w:sz="0" w:val="nil"/>
+          <w:bottom w:space="0" w:sz="0" w:val="nil"/>
+          <w:right w:space="0" w:sz="0" w:val="nil"/>
+          <w:between w:space="0" w:sz="0" w:val="nil"/>
+        </w:pBdr>
+        <w:shd w:fill="auto" w:val="clear"/>
+        <w:spacing w:after="0" w:before="0" w:line="276" w:lineRule="auto"/>
+        <w:ind w:left="0" w:right="0" w:firstLine="0"/>
+        <w:jc w:val="left"/>
+        <w:rPr>
+          <w:b w:val="1"/>
+        </w:rPr>
+      </w:pPr>
       <w:hyperlink r:id="rId6">
         <w:r>
           <w:rPr>
-            <w:color w:val="0000ee"/>
-            <w:u w:val="single"/>
-            <w:shd w:fill="auto" w:val="clear"/>
+            <w:b w:val="1"/>
+            <w:color w:val="000000"/>
+            <w:sz w:val="22"/>
+            <w:szCs w:val="22"/>
             <w:rtl w:val="0"/>
           </w:rPr>
-          <w:t xml:space="preserve">Casos de uso practica 3</w:t>
+          <w:t xml:space="preserve">Dudas resueltas que fueron surgiendo mientras </w:t>
         </w:r>
       </w:hyperlink>
+      <w:hyperlink r:id="rId7">
+        <w:r>
+          <w:rPr>
+            <w:b w:val="1"/>
+            <w:rtl w:val="0"/>
+          </w:rPr>
+          <w:t xml:space="preserve">hacía</w:t>
+        </w:r>
+      </w:hyperlink>
+      <w:hyperlink r:id="rId8">
+        <w:r>
+          <w:rPr>
+            <w:b w:val="1"/>
+            <w:color w:val="000000"/>
+            <w:sz w:val="22"/>
+            <w:szCs w:val="22"/>
+            <w:rtl w:val="0"/>
+          </w:rPr>
+          <w:t xml:space="preserve"> la </w:t>
+        </w:r>
+      </w:hyperlink>
+      <w:hyperlink r:id="rId9">
+        <w:r>
+          <w:rPr>
+            <w:b w:val="1"/>
+            <w:rtl w:val="0"/>
+          </w:rPr>
+          <w:t xml:space="preserve">práctica</w:t>
+        </w:r>
+      </w:hyperlink>
+      <w:hyperlink r:id="rId10">
+        <w:r>
+          <w:rPr>
+            <w:b w:val="1"/>
+            <w:color w:val="000000"/>
+            <w:sz w:val="22"/>
+            <w:szCs w:val="22"/>
+            <w:rtl w:val="0"/>
+          </w:rPr>
+          <w:t xml:space="preserve">:</w:t>
+        </w:r>
+      </w:hyperlink>
+      <w:r>
+        <w:rPr>
+          <w:rtl w:val="0"/>
+        </w:rPr>
+      </w:r>
+    </w:p>
+    <w:p>
+      <w:pPr>
+        <w:keepNext w:val="0"/>
+        <w:keepLines w:val="0"/>
+        <w:pageBreakBefore w:val="0"/>
+        <w:widowControl w:val="1"/>
+        <w:pBdr>
+          <w:top w:space="0" w:sz="0" w:val="nil"/>
+          <w:left w:space="0" w:sz="0" w:val="nil"/>
+          <w:bottom w:space="0" w:sz="0" w:val="nil"/>
+          <w:right w:space="0" w:sz="0" w:val="nil"/>
+          <w:between w:space="0" w:sz="0" w:val="nil"/>
+        </w:pBdr>
+        <w:shd w:fill="auto" w:val="clear"/>
+        <w:spacing w:after="0" w:before="0" w:line="276" w:lineRule="auto"/>
+        <w:ind w:left="0" w:right="0" w:firstLine="0"/>
+        <w:jc w:val="left"/>
+        <w:rPr/>
+      </w:pPr>
+      <w:r>
+        <w:rPr>
+          <w:rtl w:val="0"/>
+        </w:rPr>
+        <w:t xml:space="preserve">-Pregunta genérica: ¿Las precondiciones son cuando el sistema puede de antemano verificarlo?</w:t>
+      </w:r>
+    </w:p>
+    <w:p>
+      <w:pPr>
+        <w:keepNext w:val="0"/>
+        <w:keepLines w:val="0"/>
+        <w:pageBreakBefore w:val="0"/>
+        <w:widowControl w:val="1"/>
+        <w:pBdr>
+          <w:top w:space="0" w:sz="0" w:val="nil"/>
+          <w:left w:space="0" w:sz="0" w:val="nil"/>
+          <w:bottom w:space="0" w:sz="0" w:val="nil"/>
+          <w:right w:space="0" w:sz="0" w:val="nil"/>
+          <w:between w:space="0" w:sz="0" w:val="nil"/>
+        </w:pBdr>
+        <w:shd w:fill="auto" w:val="clear"/>
+        <w:spacing w:after="0" w:before="0" w:line="276" w:lineRule="auto"/>
+        <w:ind w:left="0" w:right="0" w:firstLine="0"/>
+        <w:jc w:val="left"/>
+        <w:rPr/>
+      </w:pPr>
+      <w:r>
+        <w:rPr>
+          <w:rtl w:val="0"/>
+        </w:rPr>
+        <w:t xml:space="preserve">RTA: si. Se puede pensar como que cuando las precondiciones no se cumplen entonces el botón de la interfaz que permite ejecutar ese CU está deshabilitado. Las cosas que se verifican en el mismo cu no pueden ser precondiciones.</w:t>
+      </w:r>
+      <w:r>
+        <w:rPr>
+          <w:rtl w:val="0"/>
+        </w:rPr>
+      </w:r>
+    </w:p>
+    <w:p>
+      <w:pPr>
+        <w:keepNext w:val="0"/>
+        <w:keepLines w:val="0"/>
+        <w:pageBreakBefore w:val="0"/>
+        <w:widowControl w:val="1"/>
+        <w:pBdr>
+          <w:top w:space="0" w:sz="0" w:val="nil"/>
+          <w:left w:space="0" w:sz="0" w:val="nil"/>
+          <w:bottom w:space="0" w:sz="0" w:val="nil"/>
+          <w:right w:space="0" w:sz="0" w:val="nil"/>
+          <w:between w:space="0" w:sz="0" w:val="nil"/>
+        </w:pBdr>
+        <w:shd w:fill="auto" w:val="clear"/>
+        <w:spacing w:after="0" w:before="0" w:line="276" w:lineRule="auto"/>
+        <w:ind w:left="0" w:right="0" w:firstLine="0"/>
+        <w:jc w:val="left"/>
+        <w:rPr/>
+      </w:pPr>
+      <w:r>
+        <w:rPr>
+          <w:rtl w:val="0"/>
+        </w:rPr>
+        <w:t xml:space="preserve">-Se pueden tener 2 pasos alternativos al mismo paso? RTA: SE PUEDE PERO EVITAR, generalmente si tenes que tener 2 pasos alternativos al mismo paso algo estas haciendo raro.</w:t>
+      </w:r>
+      <w:r>
+        <w:rPr>
+          <w:rtl w:val="0"/>
+        </w:rPr>
+      </w:r>
+    </w:p>
+    <w:p>
+      <w:pPr>
+        <w:keepNext w:val="0"/>
+        <w:keepLines w:val="0"/>
+        <w:pageBreakBefore w:val="0"/>
+        <w:widowControl w:val="1"/>
+        <w:pBdr>
+          <w:top w:space="0" w:sz="0" w:val="nil"/>
+          <w:left w:space="0" w:sz="0" w:val="nil"/>
+          <w:bottom w:space="0" w:sz="0" w:val="nil"/>
+          <w:right w:space="0" w:sz="0" w:val="nil"/>
+          <w:between w:space="0" w:sz="0" w:val="nil"/>
+        </w:pBdr>
+        <w:shd w:fill="auto" w:val="clear"/>
+        <w:spacing w:after="0" w:before="0" w:line="276" w:lineRule="auto"/>
+        <w:ind w:left="0" w:right="0" w:firstLine="0"/>
+        <w:jc w:val="left"/>
+        <w:rPr/>
+      </w:pPr>
+      <w:r>
+        <w:rPr>
+          <w:rtl w:val="0"/>
+        </w:rPr>
+        <w:t xml:space="preserve">-Se puede en un paso alternativo volver a un paso que todavía no pasó? RTA: SI, en el paso alternativo 4 se puede retornar al paso 7.</w:t>
+      </w:r>
+      <w:r>
+        <w:rPr>
+          <w:rtl w:val="0"/>
+        </w:rPr>
+      </w:r>
+    </w:p>
+    <w:p>
+      <w:pPr>
+        <w:keepNext w:val="0"/>
+        <w:keepLines w:val="0"/>
+        <w:pageBreakBefore w:val="0"/>
+        <w:widowControl w:val="1"/>
+        <w:pBdr>
+          <w:top w:space="0" w:sz="0" w:val="nil"/>
+          <w:left w:space="0" w:sz="0" w:val="nil"/>
+          <w:bottom w:space="0" w:sz="0" w:val="nil"/>
+          <w:right w:space="0" w:sz="0" w:val="nil"/>
+          <w:between w:space="0" w:sz="0" w:val="nil"/>
+        </w:pBdr>
+        <w:shd w:fill="auto" w:val="clear"/>
+        <w:spacing w:after="0" w:before="0" w:line="276" w:lineRule="auto"/>
+        <w:ind w:left="0" w:right="0" w:firstLine="0"/>
+        <w:jc w:val="left"/>
+        <w:rPr/>
+      </w:pPr>
+      <w:r>
+        <w:rPr>
+          <w:rtl w:val="0"/>
+        </w:rPr>
+        <w:t xml:space="preserve">-Generalmente, los pasos alternos casi siempre son del sistema, exceptuando los casos en donde el actor tiene que aceptar/rechazar algo, en ese caso se puede tener en curso normal que el actor acepta y en caso alterno que el actor rechaza y fin de cu, pero si no, casi siempre los cursos alternos son del sistema.</w:t>
+      </w:r>
+      <w:r>
+        <w:rPr>
+          <w:rtl w:val="0"/>
+        </w:rPr>
+      </w:r>
+    </w:p>
+    <w:p>
+      <w:pPr>
+        <w:keepNext w:val="0"/>
+        <w:keepLines w:val="0"/>
+        <w:pageBreakBefore w:val="0"/>
+        <w:widowControl w:val="1"/>
+        <w:pBdr>
+          <w:top w:space="0" w:sz="0" w:val="nil"/>
+          <w:left w:space="0" w:sz="0" w:val="nil"/>
+          <w:bottom w:space="0" w:sz="0" w:val="nil"/>
+          <w:right w:space="0" w:sz="0" w:val="nil"/>
+          <w:between w:space="0" w:sz="0" w:val="nil"/>
+        </w:pBdr>
+        <w:shd w:fill="auto" w:val="clear"/>
+        <w:spacing w:after="0" w:before="0" w:line="276" w:lineRule="auto"/>
+        <w:ind w:left="0" w:right="0" w:firstLine="0"/>
+        <w:jc w:val="left"/>
+        <w:rPr/>
+      </w:pPr>
+      <w:r>
+        <w:rPr>
+          <w:rtl w:val="0"/>
+        </w:rPr>
+        <w:t xml:space="preserve">-Generalmente, cuando un caso alternativo te lleva a los primeros pasos, casi siempre es lo mismo retornar que finalizar el CU.</w:t>
+      </w:r>
+      <w:r>
+        <w:rPr>
+          <w:rtl w:val="0"/>
+        </w:rPr>
+      </w:r>
+    </w:p>
+    <w:p>
+      <w:pPr>
+        <w:keepNext w:val="0"/>
+        <w:keepLines w:val="0"/>
+        <w:pageBreakBefore w:val="0"/>
+        <w:widowControl w:val="1"/>
+        <w:pBdr>
+          <w:top w:space="0" w:sz="0" w:val="nil"/>
+          <w:left w:space="0" w:sz="0" w:val="nil"/>
+          <w:bottom w:space="0" w:sz="0" w:val="nil"/>
+          <w:right w:space="0" w:sz="0" w:val="nil"/>
+          <w:between w:space="0" w:sz="0" w:val="nil"/>
+        </w:pBdr>
+        <w:shd w:fill="auto" w:val="clear"/>
+        <w:spacing w:after="0" w:before="0" w:line="276" w:lineRule="auto"/>
+        <w:ind w:left="0" w:right="0" w:firstLine="0"/>
+        <w:jc w:val="left"/>
+        <w:rPr/>
+      </w:pPr>
+      <w:r>
+        <w:rPr>
+          <w:rtl w:val="0"/>
+        </w:rPr>
+        <w:t xml:space="preserve">-Se usan depends? no hice ninguno RTA: porque no hay en la práctica, en la práctica se representan los depends con precondiciones.</w:t>
+      </w:r>
+    </w:p>
+    <w:p>
+      <w:pPr>
+        <w:keepNext w:val="0"/>
+        <w:keepLines w:val="0"/>
+        <w:pageBreakBefore w:val="0"/>
+        <w:widowControl w:val="1"/>
+        <w:pBdr>
+          <w:top w:space="0" w:sz="0" w:val="nil"/>
+          <w:left w:space="0" w:sz="0" w:val="nil"/>
+          <w:bottom w:space="0" w:sz="0" w:val="nil"/>
+          <w:right w:space="0" w:sz="0" w:val="nil"/>
+          <w:between w:space="0" w:sz="0" w:val="nil"/>
+        </w:pBdr>
+        <w:shd w:fill="auto" w:val="clear"/>
+        <w:spacing w:after="0" w:before="0" w:line="276" w:lineRule="auto"/>
+        <w:ind w:left="0" w:right="0" w:firstLine="0"/>
+        <w:jc w:val="left"/>
+        <w:rPr/>
+      </w:pPr>
+      <w:r>
+        <w:rPr>
+          <w:rtl w:val="0"/>
+        </w:rPr>
+        <w:t xml:space="preserve">-Pregunta genérica: ¿es necesario poner todos los campos que el usuario tiene que ingresar? RTA: Es necesario ponerlo del lado del sistema pero no del lado del usuario, con poner "El usuario ingresa los datos correspondientes" bastaría.</w:t>
+      </w:r>
+      <w:r>
+        <w:rPr>
+          <w:rtl w:val="0"/>
+        </w:rPr>
+      </w:r>
+    </w:p>
+    <w:p>
+      <w:pPr>
+        <w:keepNext w:val="0"/>
+        <w:keepLines w:val="0"/>
+        <w:pageBreakBefore w:val="0"/>
+        <w:widowControl w:val="1"/>
+        <w:pBdr>
+          <w:top w:space="0" w:sz="0" w:val="nil"/>
+          <w:left w:space="0" w:sz="0" w:val="nil"/>
+          <w:bottom w:space="0" w:sz="0" w:val="nil"/>
+          <w:right w:space="0" w:sz="0" w:val="nil"/>
+          <w:between w:space="0" w:sz="0" w:val="nil"/>
+        </w:pBdr>
+        <w:shd w:fill="auto" w:val="clear"/>
+        <w:spacing w:after="0" w:before="0" w:line="276" w:lineRule="auto"/>
+        <w:ind w:left="0" w:right="0" w:firstLine="0"/>
+        <w:jc w:val="left"/>
+        <w:rPr/>
+      </w:pPr>
+      <w:r>
+        <w:rPr>
+          <w:rtl w:val="0"/>
+        </w:rPr>
+        <w:t xml:space="preserve">-Cuando por ejemplo tengo que mostrar una lista y esa lista por x motivo puede quedar vacía, contemplar poner un paso alterno que informe que no hay nada que poner en la lista por x razón.</w:t>
+      </w:r>
+      <w:r>
+        <w:rPr>
+          <w:rtl w:val="0"/>
+        </w:rPr>
+      </w:r>
+    </w:p>
+    <w:p>
+      <w:pPr>
+        <w:keepNext w:val="0"/>
+        <w:keepLines w:val="0"/>
+        <w:pageBreakBefore w:val="0"/>
+        <w:widowControl w:val="1"/>
+        <w:pBdr>
+          <w:top w:space="0" w:sz="0" w:val="nil"/>
+          <w:left w:space="0" w:sz="0" w:val="nil"/>
+          <w:bottom w:space="0" w:sz="0" w:val="nil"/>
+          <w:right w:space="0" w:sz="0" w:val="nil"/>
+          <w:between w:space="0" w:sz="0" w:val="nil"/>
+        </w:pBdr>
+        <w:shd w:fill="auto" w:val="clear"/>
+        <w:spacing w:after="0" w:before="0" w:line="276" w:lineRule="auto"/>
+        <w:ind w:left="0" w:right="0" w:firstLine="0"/>
+        <w:jc w:val="left"/>
+        <w:rPr/>
+      </w:pPr>
+      <w:r>
+        <w:rPr>
+          <w:rtl w:val="0"/>
+        </w:rPr>
+        <w:t xml:space="preserve">-Cuando un cu es USES de otros 2 o más cus en precondiciones va "Se debe haber ejecutado el CU “</w:t>
+      </w:r>
+      <w:r>
+        <w:rPr>
+          <w:rtl w:val="0"/>
+        </w:rPr>
+        <w:t xml:space="preserve">cu1</w:t>
+      </w:r>
+      <w:r>
+        <w:rPr>
+          <w:rtl w:val="0"/>
+        </w:rPr>
+        <w:t xml:space="preserve">” o “cu2”." más que nada para "justificar" que el primer paso lo da el sistema.</w:t>
+      </w:r>
+      <w:r>
+        <w:rPr>
+          <w:rtl w:val="0"/>
+        </w:rPr>
+      </w:r>
+    </w:p>
+    <w:p>
+      <w:pPr>
+        <w:keepNext w:val="0"/>
+        <w:keepLines w:val="0"/>
+        <w:pageBreakBefore w:val="0"/>
+        <w:widowControl w:val="1"/>
+        <w:pBdr>
+          <w:top w:space="0" w:sz="0" w:val="nil"/>
+          <w:left w:space="0" w:sz="0" w:val="nil"/>
+          <w:bottom w:space="0" w:sz="0" w:val="nil"/>
+          <w:right w:space="0" w:sz="0" w:val="nil"/>
+          <w:between w:space="0" w:sz="0" w:val="nil"/>
+        </w:pBdr>
+        <w:shd w:fill="auto" w:val="clear"/>
+        <w:spacing w:after="0" w:before="0" w:line="276" w:lineRule="auto"/>
+        <w:ind w:left="0" w:right="0" w:firstLine="0"/>
+        <w:jc w:val="left"/>
+        <w:rPr/>
+      </w:pPr>
+      <w:r>
+        <w:rPr>
+          <w:rtl w:val="0"/>
+        </w:rPr>
+        <w:t xml:space="preserve">-La flecha de herencia apunta de un actor a DE QUIEN hereda, osea podríamos decir actor 2 hereda de (</w:t>
+      </w:r>
+      <w:r>
+        <w:rPr>
+          <w:rtl w:val="0"/>
+        </w:rPr>
+        <w:t xml:space="preserve">flechita</w:t>
+      </w:r>
+      <w:r>
+        <w:rPr>
+          <w:rtl w:val="0"/>
+        </w:rPr>
+        <w:t xml:space="preserve"> a) actor 1, actor 2 ES UN actor 1.</w:t>
+      </w:r>
+    </w:p>
+    <w:p>
+      <w:pPr>
+        <w:pageBreakBefore w:val="0"/>
+        <w:rPr>
+          <w:b w:val="1"/>
+        </w:rPr>
+      </w:pPr>
       <w:r>
         <w:rPr>
           <w:rtl w:val="0"/>
@@ -1723,16 +2181,16 @@
           <wp:inline distB="114300" distT="114300" distL="114300" distR="114300">
             <wp:extent cx="4667250" cy="2590800"/>
             <wp:effectExtent b="0" l="0" r="0" t="0"/>
-            <wp:docPr id="4" name="image6.png"/>
+            <wp:docPr id="3" name="image5.png"/>
             <a:graphic>
               <a:graphicData uri="http://schemas.openxmlformats.org/drawingml/2006/picture">
                 <pic:pic>
                   <pic:nvPicPr>
-                    <pic:cNvPr id="0" name="image6.png"/>
+                    <pic:cNvPr id="0" name="image5.png"/>
                     <pic:cNvPicPr preferRelativeResize="0"/>
                   </pic:nvPicPr>
                   <pic:blipFill>
-                    <a:blip r:embed="rId7"/>
+                    <a:blip r:embed="rId11"/>
                     <a:srcRect b="0" l="0" r="0" t="0"/>
                     <a:stretch>
                       <a:fillRect/>
@@ -5292,16 +5750,16 @@
           <wp:inline distB="114300" distT="114300" distL="114300" distR="114300">
             <wp:extent cx="4638675" cy="2600325"/>
             <wp:effectExtent b="0" l="0" r="0" t="0"/>
-            <wp:docPr id="3" name="image5.png"/>
+            <wp:docPr id="2" name="image2.png"/>
             <a:graphic>
               <a:graphicData uri="http://schemas.openxmlformats.org/drawingml/2006/picture">
                 <pic:pic>
                   <pic:nvPicPr>
-                    <pic:cNvPr id="0" name="image5.png"/>
+                    <pic:cNvPr id="0" name="image2.png"/>
                     <pic:cNvPicPr preferRelativeResize="0"/>
                   </pic:nvPicPr>
                   <pic:blipFill>
-                    <a:blip r:embed="rId8"/>
+                    <a:blip r:embed="rId12"/>
                     <a:srcRect b="0" l="0" r="0" t="0"/>
                     <a:stretch>
                       <a:fillRect/>
@@ -8480,16 +8938,16 @@
           <wp:inline distB="114300" distT="114300" distL="114300" distR="114300">
             <wp:extent cx="5731200" cy="3225800"/>
             <wp:effectExtent b="0" l="0" r="0" t="0"/>
-            <wp:docPr id="10" name="image4.png"/>
+            <wp:docPr id="10" name="image3.png"/>
             <a:graphic>
               <a:graphicData uri="http://schemas.openxmlformats.org/drawingml/2006/picture">
                 <pic:pic>
                   <pic:nvPicPr>
-                    <pic:cNvPr id="0" name="image4.png"/>
+                    <pic:cNvPr id="0" name="image3.png"/>
                     <pic:cNvPicPr preferRelativeResize="0"/>
                   </pic:nvPicPr>
                   <pic:blipFill>
-                    <a:blip r:embed="rId9"/>
+                    <a:blip r:embed="rId13"/>
                     <a:srcRect b="0" l="0" r="0" t="0"/>
                     <a:stretch>
                       <a:fillRect/>
@@ -8920,25 +9378,36 @@
           </w:p>
           <w:p>
             <w:pPr>
-              <w:pageBreakBefore w:val="0"/>
-              <w:rPr/>
-            </w:pPr>
-            <w:r>
-              <w:rPr>
-                <w:rtl w:val="0"/>
-              </w:rPr>
-            </w:r>
-          </w:p>
-          <w:p>
-            <w:pPr>
-              <w:pageBreakBefore w:val="0"/>
-              <w:rPr/>
-            </w:pPr>
-            <w:r>
-              <w:rPr>
-                <w:rtl w:val="0"/>
-              </w:rPr>
-              <w:t xml:space="preserve">Paso 5: El sistema confecciona la minuta y se le asocia un número el cual se informa junto a un mensaje de operación exitosa.</w:t>
+              <w:rPr/>
+            </w:pPr>
+            <w:r>
+              <w:rPr>
+                <w:rtl w:val="0"/>
+              </w:rPr>
+              <w:t xml:space="preserve">Paso 5: el sistema verifica los datos ingresados.</w:t>
+            </w:r>
+          </w:p>
+          <w:p>
+            <w:pPr>
+              <w:pageBreakBefore w:val="0"/>
+              <w:rPr/>
+            </w:pPr>
+            <w:r>
+              <w:rPr>
+                <w:rtl w:val="0"/>
+              </w:rPr>
+            </w:r>
+          </w:p>
+          <w:p>
+            <w:pPr>
+              <w:pageBreakBefore w:val="0"/>
+              <w:rPr/>
+            </w:pPr>
+            <w:r>
+              <w:rPr>
+                <w:rtl w:val="0"/>
+              </w:rPr>
+              <w:t xml:space="preserve">Paso 6: El sistema confecciona la minuta y se le asocia un número el cual se informa junto a un mensaje de operación exitosa.</w:t>
             </w:r>
           </w:p>
         </w:tc>
@@ -8971,20 +9440,24 @@
           <w:p>
             <w:pPr>
               <w:pageBreakBefore w:val="0"/>
-              <w:rPr>
-                <w:rFonts w:ascii="Calibri" w:cs="Calibri" w:eastAsia="Calibri" w:hAnsi="Calibri"/>
-              </w:rPr>
-            </w:pPr>
-            <w:r>
-              <w:rPr>
-                <w:rtl w:val="0"/>
-              </w:rPr>
-              <w:t xml:space="preserve">Paso 4: El monto supera los 25000 o la duración supera los 6 meses, se informa el error. Vuelve al paso 2.</w:t>
-            </w:r>
-            <w:r>
-              <w:rPr>
-                <w:rtl w:val="0"/>
-              </w:rPr>
+              <w:rPr/>
+            </w:pPr>
+            <w:r>
+              <w:rPr>
+                <w:rtl w:val="0"/>
+              </w:rPr>
+              <w:t xml:space="preserve">Paso 4: El monto supera los 25000, se informa el error. Vuelve al paso 2.</w:t>
+            </w:r>
+          </w:p>
+          <w:p>
+            <w:pPr>
+              <w:rPr/>
+            </w:pPr>
+            <w:r>
+              <w:rPr>
+                <w:rtl w:val="0"/>
+              </w:rPr>
+              <w:t xml:space="preserve">Paso 5: La duración supera los 6 meses, se informa el error. Vuelve al paso 2.</w:t>
             </w:r>
           </w:p>
           <w:p>
@@ -9382,7 +9855,7 @@
               <w:rPr>
                 <w:rtl w:val="0"/>
               </w:rPr>
-              <w:t xml:space="preserve">Paso 7: el empleado selecciona “aprobar minuta”.</w:t>
+              <w:t xml:space="preserve">Paso 8: el empleado selecciona “aprobar minuta”.</w:t>
             </w:r>
           </w:p>
         </w:tc>
@@ -9436,83 +9909,105 @@
           </w:p>
           <w:p>
             <w:pPr>
-              <w:pageBreakBefore w:val="0"/>
-              <w:rPr/>
-            </w:pPr>
-            <w:r>
-              <w:rPr>
-                <w:rtl w:val="0"/>
-              </w:rPr>
-              <w:t xml:space="preserve">Paso 5: El sistema ejecuta el CU “Verificación AFIP”.</w:t>
-            </w:r>
-          </w:p>
-          <w:p>
-            <w:pPr>
-              <w:pageBreakBefore w:val="0"/>
-              <w:rPr/>
-            </w:pPr>
-            <w:r>
-              <w:rPr>
-                <w:rtl w:val="0"/>
-              </w:rPr>
-            </w:r>
-          </w:p>
-          <w:p>
-            <w:pPr>
-              <w:pageBreakBefore w:val="0"/>
-              <w:rPr/>
-            </w:pPr>
-            <w:r>
-              <w:rPr>
-                <w:rtl w:val="0"/>
-              </w:rPr>
-              <w:t xml:space="preserve">Paso 6: El sistema muestra en pantalla los datos de la minuta seleccionada y solicita al empleado que indique si desea aprobar o desaprobar.</w:t>
-            </w:r>
-          </w:p>
-          <w:p>
-            <w:pPr>
-              <w:pageBreakBefore w:val="0"/>
-              <w:rPr/>
-            </w:pPr>
-            <w:r>
-              <w:rPr>
-                <w:rtl w:val="0"/>
-              </w:rPr>
-            </w:r>
-          </w:p>
-          <w:p>
-            <w:pPr>
-              <w:pageBreakBefore w:val="0"/>
-              <w:rPr/>
-            </w:pPr>
-            <w:r>
-              <w:rPr>
-                <w:rtl w:val="0"/>
-              </w:rPr>
-              <w:t xml:space="preserve">Paso 8: El sistema registra la minuta como aprobada.</w:t>
-            </w:r>
-          </w:p>
-          <w:p>
-            <w:pPr>
-              <w:pageBreakBefore w:val="0"/>
-              <w:rPr/>
-            </w:pPr>
-            <w:r>
-              <w:rPr>
-                <w:rtl w:val="0"/>
-              </w:rPr>
-            </w:r>
-          </w:p>
-          <w:p>
-            <w:pPr>
-              <w:pageBreakBefore w:val="0"/>
-              <w:rPr/>
-            </w:pPr>
-            <w:r>
-              <w:rPr>
-                <w:rtl w:val="0"/>
-              </w:rPr>
-              <w:t xml:space="preserve">paso 9: La minuta deja de estar pendiente, se informa operación exitosa.</w:t>
+              <w:rPr/>
+            </w:pPr>
+            <w:r>
+              <w:rPr>
+                <w:rtl w:val="0"/>
+              </w:rPr>
+              <w:t xml:space="preserve">Paso 5: El sistema verifica el número de minuta ingresado.</w:t>
+            </w:r>
+          </w:p>
+          <w:p>
+            <w:pPr>
+              <w:pageBreakBefore w:val="0"/>
+              <w:rPr/>
+            </w:pPr>
+            <w:r>
+              <w:rPr>
+                <w:rtl w:val="0"/>
+              </w:rPr>
+            </w:r>
+          </w:p>
+          <w:p>
+            <w:pPr>
+              <w:pageBreakBefore w:val="0"/>
+              <w:rPr/>
+            </w:pPr>
+            <w:r>
+              <w:rPr>
+                <w:rtl w:val="0"/>
+              </w:rPr>
+              <w:t xml:space="preserve">Paso 6: El sistema ejecuta el CU “Verificación AFIP”.</w:t>
+            </w:r>
+          </w:p>
+          <w:p>
+            <w:pPr>
+              <w:pageBreakBefore w:val="0"/>
+              <w:rPr/>
+            </w:pPr>
+            <w:r>
+              <w:rPr>
+                <w:rtl w:val="0"/>
+              </w:rPr>
+            </w:r>
+          </w:p>
+          <w:p>
+            <w:pPr>
+              <w:pageBreakBefore w:val="0"/>
+              <w:rPr/>
+            </w:pPr>
+            <w:r>
+              <w:rPr>
+                <w:rtl w:val="0"/>
+              </w:rPr>
+              <w:t xml:space="preserve">Paso 7: El sistema muestra en pantalla los datos de la minuta seleccionada y solicita al empleado que indique si desea aprobar o desaprobar.</w:t>
+            </w:r>
+          </w:p>
+          <w:p>
+            <w:pPr>
+              <w:pageBreakBefore w:val="0"/>
+              <w:rPr/>
+            </w:pPr>
+            <w:r>
+              <w:rPr>
+                <w:rtl w:val="0"/>
+              </w:rPr>
+            </w:r>
+          </w:p>
+          <w:p>
+            <w:pPr>
+              <w:pageBreakBefore w:val="0"/>
+              <w:rPr/>
+            </w:pPr>
+            <w:r>
+              <w:rPr>
+                <w:rtl w:val="0"/>
+              </w:rPr>
+              <w:t xml:space="preserve">Paso 9: El sistema registra la minuta como aprobada.</w:t>
+            </w:r>
+          </w:p>
+          <w:p>
+            <w:pPr>
+              <w:pageBreakBefore w:val="0"/>
+              <w:rPr/>
+            </w:pPr>
+            <w:r>
+              <w:rPr>
+                <w:rtl w:val="0"/>
+              </w:rPr>
+            </w:r>
+          </w:p>
+          <w:p>
+            <w:pPr>
+              <w:pageBreakBefore w:val="0"/>
+              <w:rPr/>
+            </w:pPr>
+            <w:r>
+              <w:rPr>
+                <w:rtl w:val="0"/>
+              </w:rPr>
+              <w:t xml:space="preserve">paso 10: La minuta deja de estar pendiente, se informa operación exitosa.</w:t>
             </w:r>
           </w:p>
         </w:tc>
@@ -9544,38 +10039,49 @@
           </w:tcPr>
           <w:p>
             <w:pPr>
-              <w:pageBreakBefore w:val="0"/>
-              <w:rPr/>
-            </w:pPr>
-            <w:r>
-              <w:rPr>
-                <w:rtl w:val="0"/>
-              </w:rPr>
-              <w:t xml:space="preserve">Paso 4: Número de minuta inexistente o Persona referida en la minuta tiene más de 2 contratos vigentes, se informa el error. Fin del CU</w:t>
-            </w:r>
-          </w:p>
-          <w:p>
-            <w:pPr>
-              <w:pageBreakBefore w:val="0"/>
-              <w:rPr/>
-            </w:pPr>
-            <w:r>
-              <w:rPr>
-                <w:rtl w:val="0"/>
-              </w:rPr>
-              <w:t xml:space="preserve">Paso 5: Persona referida en la minuta no está habilitada por la afip, se informa el error. Fin del CU.</w:t>
-            </w:r>
-          </w:p>
-          <w:p>
-            <w:pPr>
-              <w:pageBreakBefore w:val="0"/>
-              <w:rPr/>
-            </w:pPr>
-            <w:r>
-              <w:rPr>
-                <w:rtl w:val="0"/>
-              </w:rPr>
-              <w:t xml:space="preserve">Paso 7: Se seleccionó la opción “Desaprobar minuta”. Retoma desde el paso 9.</w:t>
+              <w:rPr/>
+            </w:pPr>
+            <w:r>
+              <w:rPr>
+                <w:rtl w:val="0"/>
+              </w:rPr>
+              <w:t xml:space="preserve">Paso 4: Número de minuta inexistente, se informa el error. Fin del CU</w:t>
+            </w:r>
+          </w:p>
+          <w:p>
+            <w:pPr>
+              <w:pageBreakBefore w:val="0"/>
+              <w:rPr/>
+            </w:pPr>
+            <w:r>
+              <w:rPr>
+                <w:rtl w:val="0"/>
+              </w:rPr>
+              <w:t xml:space="preserve">Paso 5: Persona referida en la minuta tiene más de 2 contratos vigentes, se informa el error. Fin del CU</w:t>
+            </w:r>
+          </w:p>
+          <w:p>
+            <w:pPr>
+              <w:pageBreakBefore w:val="0"/>
+              <w:rPr/>
+            </w:pPr>
+            <w:r>
+              <w:rPr>
+                <w:rtl w:val="0"/>
+              </w:rPr>
+              <w:t xml:space="preserve">Paso 6: Persona referida en la minuta no está habilitada por la afip, se informa el error. Fin del CU.</w:t>
+            </w:r>
+          </w:p>
+          <w:p>
+            <w:pPr>
+              <w:pageBreakBefore w:val="0"/>
+              <w:rPr/>
+            </w:pPr>
+            <w:r>
+              <w:rPr>
+                <w:rtl w:val="0"/>
+              </w:rPr>
+              <w:t xml:space="preserve">Paso 8: Se seleccionó “Desaprobar minuta”. Retoma desde el paso 10.</w:t>
             </w:r>
           </w:p>
           <w:p>
@@ -9640,6 +10146,19 @@
         <w:rPr>
           <w:rtl w:val="0"/>
         </w:rPr>
+        <w:t xml:space="preserve">(ANOTACIÓN: podría no darle la opción de desaprobar la minuta al empleado para que el sistema sea “automático” pero yo le doy la opción por si quiere </w:t>
+      </w:r>
+      <w:r>
+        <w:rPr>
+          <w:rtl w:val="0"/>
+        </w:rPr>
+        <w:t xml:space="preserve">desaprobarla</w:t>
+      </w:r>
+      <w:r>
+        <w:rPr>
+          <w:rtl w:val="0"/>
+        </w:rPr>
+        <w:t xml:space="preserve"> por x motivo)</w:t>
       </w:r>
     </w:p>
     <w:p>
@@ -10615,14 +11134,13 @@
           </w:tcPr>
           <w:p>
             <w:pPr>
-              <w:pageBreakBefore w:val="0"/>
-              <w:rPr/>
-            </w:pPr>
-            <w:r>
-              <w:rPr>
-                <w:rtl w:val="0"/>
-              </w:rPr>
-              <w:t xml:space="preserve">--</w:t>
+              <w:rPr/>
+            </w:pPr>
+            <w:r>
+              <w:rPr>
+                <w:rtl w:val="0"/>
+              </w:rPr>
+              <w:t xml:space="preserve">Paso 2: No hay minutas aprobadas para imprimir, se informa el error. FIN del CU.</w:t>
             </w:r>
           </w:p>
         </w:tc>
@@ -10813,16 +11331,16 @@
           <wp:inline distB="114300" distT="114300" distL="114300" distR="114300">
             <wp:extent cx="5731200" cy="3225800"/>
             <wp:effectExtent b="0" l="0" r="0" t="0"/>
-            <wp:docPr id="7" name="image11.png"/>
+            <wp:docPr id="6" name="image7.png"/>
             <a:graphic>
               <a:graphicData uri="http://schemas.openxmlformats.org/drawingml/2006/picture">
                 <pic:pic>
                   <pic:nvPicPr>
-                    <pic:cNvPr id="0" name="image11.png"/>
+                    <pic:cNvPr id="0" name="image7.png"/>
                     <pic:cNvPicPr preferRelativeResize="0"/>
                   </pic:nvPicPr>
                   <pic:blipFill>
-                    <a:blip r:embed="rId10"/>
+                    <a:blip r:embed="rId14"/>
                     <a:srcRect b="0" l="0" r="0" t="0"/>
                     <a:stretch>
                       <a:fillRect/>
@@ -12660,16 +13178,16 @@
           <wp:inline distB="114300" distT="114300" distL="114300" distR="114300">
             <wp:extent cx="5731200" cy="3136900"/>
             <wp:effectExtent b="0" l="0" r="0" t="0"/>
-            <wp:docPr id="6" name="image3.png"/>
+            <wp:docPr id="5" name="image1.png"/>
             <a:graphic>
               <a:graphicData uri="http://schemas.openxmlformats.org/drawingml/2006/picture">
                 <pic:pic>
                   <pic:nvPicPr>
-                    <pic:cNvPr id="0" name="image3.png"/>
+                    <pic:cNvPr id="0" name="image1.png"/>
                     <pic:cNvPicPr preferRelativeResize="0"/>
                   </pic:nvPicPr>
                   <pic:blipFill>
-                    <a:blip r:embed="rId11"/>
+                    <a:blip r:embed="rId15"/>
                     <a:srcRect b="0" l="0" r="0" t="0"/>
                     <a:stretch>
                       <a:fillRect/>
@@ -14792,16 +15310,16 @@
           <wp:inline distB="114300" distT="114300" distL="114300" distR="114300">
             <wp:extent cx="5731200" cy="7518400"/>
             <wp:effectExtent b="0" l="0" r="0" t="0"/>
-            <wp:docPr id="8" name="image7.png"/>
+            <wp:docPr id="7" name="image4.png"/>
             <a:graphic>
               <a:graphicData uri="http://schemas.openxmlformats.org/drawingml/2006/picture">
                 <pic:pic>
                   <pic:nvPicPr>
-                    <pic:cNvPr id="0" name="image7.png"/>
+                    <pic:cNvPr id="0" name="image4.png"/>
                     <pic:cNvPicPr preferRelativeResize="0"/>
                   </pic:nvPicPr>
                   <pic:blipFill>
-                    <a:blip r:embed="rId12"/>
+                    <a:blip r:embed="rId16"/>
                     <a:srcRect b="0" l="0" r="0" t="0"/>
                     <a:stretch>
                       <a:fillRect/>
@@ -16225,6 +16743,60 @@
     </w:p>
     <w:p>
       <w:pPr>
+        <w:rPr>
+          <w:b w:val="1"/>
+        </w:rPr>
+      </w:pPr>
+      <w:r>
+        <w:rPr>
+          <w:b w:val="1"/>
+          <w:rtl w:val="0"/>
+        </w:rPr>
+        <w:t xml:space="preserve">actores:</w:t>
+      </w:r>
+    </w:p>
+    <w:p>
+      <w:pPr>
+        <w:rPr/>
+      </w:pPr>
+      <w:r>
+        <w:rPr>
+          <w:rtl w:val="0"/>
+        </w:rPr>
+        <w:t xml:space="preserve">cliente, empleado(empleado=vendedor?), servidor del banco, administrador</w:t>
+      </w:r>
+    </w:p>
+    <w:p>
+      <w:pPr>
+        <w:keepNext w:val="0"/>
+        <w:keepLines w:val="0"/>
+        <w:pageBreakBefore w:val="0"/>
+        <w:widowControl w:val="1"/>
+        <w:pBdr>
+          <w:top w:space="0" w:sz="0" w:val="nil"/>
+          <w:left w:space="0" w:sz="0" w:val="nil"/>
+          <w:bottom w:space="0" w:sz="0" w:val="nil"/>
+          <w:right w:space="0" w:sz="0" w:val="nil"/>
+          <w:between w:space="0" w:sz="0" w:val="nil"/>
+        </w:pBdr>
+        <w:shd w:fill="auto" w:val="clear"/>
+        <w:spacing w:after="0" w:before="0" w:line="276" w:lineRule="auto"/>
+        <w:ind w:left="0" w:right="0" w:firstLine="0"/>
+        <w:jc w:val="left"/>
+        <w:rPr>
+          <w:b w:val="1"/>
+        </w:rPr>
+      </w:pPr>
+      <w:r>
+        <w:rPr>
+          <w:b w:val="1"/>
+          <w:rtl w:val="0"/>
+        </w:rPr>
+        <w:t xml:space="preserve">cus:</w:t>
+      </w:r>
+    </w:p>
+    <w:p>
+      <w:pPr>
         <w:keepNext w:val="0"/>
         <w:keepLines w:val="0"/>
         <w:pageBreakBefore w:val="0"/>
@@ -16246,7 +16818,7 @@
         <w:rPr>
           <w:rtl w:val="0"/>
         </w:rPr>
-        <w:t xml:space="preserve">CUS:</w:t>
+        <w:t xml:space="preserve">reservar de entrada (empleado)</w:t>
       </w:r>
     </w:p>
     <w:p>
@@ -16272,7 +16844,19 @@
         <w:rPr>
           <w:rtl w:val="0"/>
         </w:rPr>
-        <w:t xml:space="preserve">reserva en persona (empleado, cliente?)</w:t>
+        <w:t xml:space="preserve">compra vía web (</w:t>
+      </w:r>
+      <w:r>
+        <w:rPr>
+          <w:rtl w:val="0"/>
+        </w:rPr>
+        <w:t xml:space="preserve">cliente</w:t>
+      </w:r>
+      <w:r>
+        <w:rPr>
+          <w:rtl w:val="0"/>
+        </w:rPr>
+        <w:t xml:space="preserve">)</w:t>
       </w:r>
     </w:p>
     <w:p>
@@ -16298,7 +16882,7 @@
         <w:rPr>
           <w:rtl w:val="0"/>
         </w:rPr>
-        <w:t xml:space="preserve">compra via web (cliente)</w:t>
+        <w:t xml:space="preserve">pagar con tarjeta (cliente, servidor del banco)</w:t>
       </w:r>
     </w:p>
     <w:p>
@@ -16324,7 +16908,7 @@
         <w:rPr>
           <w:rtl w:val="0"/>
         </w:rPr>
-        <w:t xml:space="preserve">pagar con tarjeta (cliente, servidor del banco)</w:t>
+        <w:t xml:space="preserve">compra en persona (vendedor)</w:t>
       </w:r>
     </w:p>
     <w:p>
@@ -16350,18 +16934,7 @@
         <w:rPr>
           <w:rtl w:val="0"/>
         </w:rPr>
-        <w:t xml:space="preserve">compra en persona (vendedor)</w:t>
-      </w:r>
-    </w:p>
-    <w:p>
-      <w:pPr>
-        <w:rPr/>
-      </w:pPr>
-      <w:r>
-        <w:rPr>
-          <w:rtl w:val="0"/>
-        </w:rPr>
-        <w:t xml:space="preserve">pagar con tarjeta (servidor del banco)</w:t>
+        <w:t xml:space="preserve">retiro de reservas (empleado)</w:t>
       </w:r>
     </w:p>
     <w:p>
@@ -16387,7 +16960,7 @@
         <w:rPr>
           <w:rtl w:val="0"/>
         </w:rPr>
-        <w:t xml:space="preserve">retirar reservas (empleado)</w:t>
+        <w:t xml:space="preserve">retiro de entradas (vendedor)</w:t>
       </w:r>
     </w:p>
     <w:p>
@@ -16413,59 +16986,7 @@
         <w:rPr>
           <w:rtl w:val="0"/>
         </w:rPr>
-        <w:t xml:space="preserve">retirar entradas (vendedor)</w:t>
-      </w:r>
-    </w:p>
-    <w:p>
-      <w:pPr>
-        <w:keepNext w:val="0"/>
-        <w:keepLines w:val="0"/>
-        <w:pageBreakBefore w:val="0"/>
-        <w:widowControl w:val="1"/>
-        <w:pBdr>
-          <w:top w:space="0" w:sz="0" w:val="nil"/>
-          <w:left w:space="0" w:sz="0" w:val="nil"/>
-          <w:bottom w:space="0" w:sz="0" w:val="nil"/>
-          <w:right w:space="0" w:sz="0" w:val="nil"/>
-          <w:between w:space="0" w:sz="0" w:val="nil"/>
-        </w:pBdr>
-        <w:shd w:fill="auto" w:val="clear"/>
-        <w:spacing w:after="0" w:before="0" w:line="276" w:lineRule="auto"/>
-        <w:ind w:left="0" w:right="0" w:firstLine="0"/>
-        <w:jc w:val="left"/>
-        <w:rPr/>
-      </w:pPr>
-      <w:r>
-        <w:rPr>
-          <w:rtl w:val="0"/>
-        </w:rPr>
         <w:t xml:space="preserve">administrar salas (administrador)</w:t>
-      </w:r>
-    </w:p>
-    <w:p>
-      <w:pPr>
-        <w:keepNext w:val="0"/>
-        <w:keepLines w:val="0"/>
-        <w:pageBreakBefore w:val="0"/>
-        <w:widowControl w:val="1"/>
-        <w:pBdr>
-          <w:top w:space="0" w:sz="0" w:val="nil"/>
-          <w:left w:space="0" w:sz="0" w:val="nil"/>
-          <w:bottom w:space="0" w:sz="0" w:val="nil"/>
-          <w:right w:space="0" w:sz="0" w:val="nil"/>
-          <w:between w:space="0" w:sz="0" w:val="nil"/>
-        </w:pBdr>
-        <w:shd w:fill="auto" w:val="clear"/>
-        <w:spacing w:after="0" w:before="0" w:line="276" w:lineRule="auto"/>
-        <w:ind w:left="0" w:right="0" w:firstLine="0"/>
-        <w:jc w:val="left"/>
-        <w:rPr/>
-      </w:pPr>
-      <w:r>
-        <w:rPr>
-          <w:rtl w:val="0"/>
-        </w:rPr>
-        <w:t xml:space="preserve">empleado = vendedor?</w:t>
       </w:r>
     </w:p>
     <w:p>
@@ -16494,18 +17015,18 @@
         </w:rPr>
         <w:drawing>
           <wp:inline distB="114300" distT="114300" distL="114300" distR="114300">
-            <wp:extent cx="6004301" cy="3623449"/>
+            <wp:extent cx="6053338" cy="3442474"/>
             <wp:effectExtent b="0" l="0" r="0" t="0"/>
-            <wp:docPr id="2" name="image1.png"/>
+            <wp:docPr id="8" name="image10.jpg"/>
             <a:graphic>
               <a:graphicData uri="http://schemas.openxmlformats.org/drawingml/2006/picture">
                 <pic:pic>
                   <pic:nvPicPr>
-                    <pic:cNvPr id="0" name="image1.png"/>
+                    <pic:cNvPr id="0" name="image10.jpg"/>
                     <pic:cNvPicPr preferRelativeResize="0"/>
                   </pic:nvPicPr>
                   <pic:blipFill>
-                    <a:blip r:embed="rId13"/>
+                    <a:blip r:embed="rId17"/>
                     <a:srcRect b="0" l="0" r="0" t="0"/>
                     <a:stretch>
                       <a:fillRect/>
@@ -16514,7 +17035,7 @@
                   <pic:spPr>
                     <a:xfrm>
                       <a:off x="0" y="0"/>
-                      <a:ext cx="6004301" cy="3623449"/>
+                      <a:ext cx="6053338" cy="3442474"/>
                     </a:xfrm>
                     <a:prstGeom prst="rect"/>
                     <a:ln/>
@@ -16616,7 +17137,7 @@
               <w:rPr>
                 <w:rtl w:val="0"/>
               </w:rPr>
-              <w:t xml:space="preserve">reserva de entradas.</w:t>
+              <w:t xml:space="preserve">reserva de entrada.</w:t>
             </w:r>
           </w:p>
         </w:tc>
@@ -16655,7 +17176,7 @@
               <w:rPr>
                 <w:rtl w:val="0"/>
               </w:rPr>
-              <w:t xml:space="preserve">Describe como un empleado reserva las entradas para un cliente.</w:t>
+              <w:t xml:space="preserve">Describe como un empleado reserva una entrada para un cliente.</w:t>
             </w:r>
           </w:p>
         </w:tc>
@@ -16825,7 +17346,7 @@
               <w:rPr>
                 <w:rtl w:val="0"/>
               </w:rPr>
-              <w:t xml:space="preserve">Paso 1: El Empleado selecciona la opcion “Reservar entrada”</w:t>
+              <w:t xml:space="preserve">Paso 1: El Empleado selecciona la opción “Reservar entrada”</w:t>
             </w:r>
           </w:p>
           <w:p>
@@ -17028,7 +17549,7 @@
               <w:rPr>
                 <w:rtl w:val="0"/>
               </w:rPr>
-              <w:t xml:space="preserve">Paso 4: Los datos de la obra ingresada no son validos, el sistema informa el error, Fin del CU.</w:t>
+              <w:t xml:space="preserve">Paso 4: Los datos de la obra ingresada no son válidos, el sistema informa el error, Fin del CU.</w:t>
             </w:r>
           </w:p>
           <w:p>
@@ -17116,6 +17637,7 @@
         <w:rPr>
           <w:rtl w:val="0"/>
         </w:rPr>
+        <w:t xml:space="preserve">(ANOTACIÓN: reservo de a una entrada)</w:t>
       </w:r>
     </w:p>
     <w:p>
@@ -17192,7 +17714,7 @@
               <w:rPr>
                 <w:rtl w:val="0"/>
               </w:rPr>
-              <w:t xml:space="preserve">compra via web</w:t>
+              <w:t xml:space="preserve">compra vía web</w:t>
             </w:r>
           </w:p>
         </w:tc>
@@ -17231,7 +17753,7 @@
               <w:rPr>
                 <w:rtl w:val="0"/>
               </w:rPr>
-              <w:t xml:space="preserve">Describe como un Cliente compra entradas via web</w:t>
+              <w:t xml:space="preserve">Describe como un Cliente compra entradas vía web</w:t>
             </w:r>
           </w:p>
         </w:tc>
@@ -17473,42 +17995,19 @@
               <w:t xml:space="preserve">Paso 7: El cliente selecciona la opción “pagar”.</w:t>
             </w:r>
           </w:p>
-          <w:p>
-            <w:pPr>
-              <w:pageBreakBefore w:val="0"/>
-              <w:rPr/>
-            </w:pPr>
-            <w:r>
-              <w:rPr>
-                <w:rtl w:val="0"/>
-              </w:rPr>
-            </w:r>
-          </w:p>
-          <w:p>
-            <w:pPr>
-              <w:pageBreakBefore w:val="0"/>
-              <w:rPr/>
-            </w:pPr>
-            <w:r>
-              <w:rPr>
-                <w:rtl w:val="0"/>
-              </w:rPr>
-              <w:t xml:space="preserve">Paso 9: El cliente ingresa los datos solicitados.</w:t>
-            </w:r>
-          </w:p>
-        </w:tc>
-        <w:tc>
-          <w:tcPr/>
-          <w:p>
-            <w:pPr>
-              <w:pageBreakBefore w:val="0"/>
-              <w:rPr/>
-            </w:pPr>
-            <w:r>
-              <w:rPr>
-                <w:rtl w:val="0"/>
-              </w:rPr>
-              <w:t xml:space="preserve">Paso 2: El sistema muestra una grilla de funciones disponibles y solicita seleccion.</w:t>
+        </w:tc>
+        <w:tc>
+          <w:tcPr/>
+          <w:p>
+            <w:pPr>
+              <w:pageBreakBefore w:val="0"/>
+              <w:rPr/>
+            </w:pPr>
+            <w:r>
+              <w:rPr>
+                <w:rtl w:val="0"/>
+              </w:rPr>
+              <w:t xml:space="preserve">Paso 2: El sistema muestra una grilla de funciones disponibles y solicita selección.</w:t>
             </w:r>
           </w:p>
           <w:p>
@@ -17577,53 +18076,30 @@
               <w:rPr>
                 <w:rtl w:val="0"/>
               </w:rPr>
-              <w:t xml:space="preserve">Paso 8: El sistema solicita número de tarjeta, vencimiento, y código de seguridad para el pago con tarjeta.</w:t>
-            </w:r>
-          </w:p>
-          <w:p>
-            <w:pPr>
-              <w:pageBreakBefore w:val="0"/>
-              <w:rPr/>
-            </w:pPr>
-            <w:r>
-              <w:rPr>
-                <w:rtl w:val="0"/>
-              </w:rPr>
-            </w:r>
-          </w:p>
-          <w:p>
-            <w:pPr>
-              <w:pageBreakBefore w:val="0"/>
-              <w:rPr/>
-            </w:pPr>
-            <w:r>
-              <w:rPr>
-                <w:rtl w:val="0"/>
-              </w:rPr>
-              <w:t xml:space="preserve">Paso 10: El sistema ejecuta el caso de uso “Pagar con tarjeta”.</w:t>
-            </w:r>
-          </w:p>
-          <w:p>
-            <w:pPr>
-              <w:pageBreakBefore w:val="0"/>
-              <w:rPr/>
-            </w:pPr>
-            <w:r>
-              <w:rPr>
-                <w:rtl w:val="0"/>
-              </w:rPr>
-            </w:r>
-          </w:p>
-          <w:p>
-            <w:pPr>
-              <w:pageBreakBefore w:val="0"/>
-              <w:rPr/>
-            </w:pPr>
-            <w:r>
-              <w:rPr>
-                <w:rtl w:val="0"/>
-              </w:rPr>
-              <w:t xml:space="preserve">Paso 11: El sistema genera y registra un código de compra a nombre del cliente y lo muestra junto a un mensaje de operación exitosa.</w:t>
+              <w:t xml:space="preserve">Paso 8: El sistema ejecuta el caso de uso “Pagar con tarjeta”.</w:t>
+            </w:r>
+          </w:p>
+          <w:p>
+            <w:pPr>
+              <w:pageBreakBefore w:val="0"/>
+              <w:rPr/>
+            </w:pPr>
+            <w:r>
+              <w:rPr>
+                <w:rtl w:val="0"/>
+              </w:rPr>
+            </w:r>
+          </w:p>
+          <w:p>
+            <w:pPr>
+              <w:pageBreakBefore w:val="0"/>
+              <w:rPr/>
+            </w:pPr>
+            <w:r>
+              <w:rPr>
+                <w:rtl w:val="0"/>
+              </w:rPr>
+              <w:t xml:space="preserve">Paso 9: El sistema genera y registra un código de compra a nombre del cliente y lo muestra junto a un mensaje de operación exitosa.</w:t>
             </w:r>
           </w:p>
         </w:tc>
@@ -17685,7 +18161,7 @@
               <w:rPr>
                 <w:rtl w:val="0"/>
               </w:rPr>
-              <w:t xml:space="preserve">Paso 10: No se pudo realizar el pago, el sistema informa el error, Fin del CU.</w:t>
+              <w:t xml:space="preserve">Paso 8: No se pudo realizar el pago, el sistema informa el error, Fin del CU.</w:t>
             </w:r>
           </w:p>
           <w:p>
@@ -17741,17 +18217,6 @@
         </w:tc>
       </w:tr>
     </w:tbl>
-    <w:p>
-      <w:pPr>
-        <w:pageBreakBefore w:val="0"/>
-        <w:rPr/>
-      </w:pPr>
-      <w:r>
-        <w:rPr>
-          <w:rtl w:val="0"/>
-        </w:rPr>
-      </w:r>
-    </w:p>
     <w:p>
       <w:pPr>
         <w:pageBreakBefore w:val="0"/>
@@ -17876,7 +18341,7 @@
               <w:rPr>
                 <w:rtl w:val="0"/>
               </w:rPr>
-              <w:t xml:space="preserve">Describe como se efectua el pago con tarjeta.</w:t>
+              <w:t xml:space="preserve">Describe cómo se efectúa el pago con tarjeta.</w:t>
             </w:r>
           </w:p>
         </w:tc>
@@ -17915,7 +18380,7 @@
               <w:rPr>
                 <w:rtl w:val="0"/>
               </w:rPr>
-              <w:t xml:space="preserve">Servidor del banco.</w:t>
+              <w:t xml:space="preserve">Cliente, Servidor del banco.</w:t>
             </w:r>
           </w:p>
         </w:tc>
@@ -17954,7 +18419,7 @@
               <w:rPr>
                 <w:rtl w:val="0"/>
               </w:rPr>
-              <w:t xml:space="preserve">Se debe haber ejecutado el CU “compra via web” o “compra personalmente”.</w:t>
+              <w:t xml:space="preserve">Se debe haber ejecutado el CU “compra vía web” o “compra personalmente” o “retiro de reservas”.</w:t>
             </w:r>
           </w:p>
         </w:tc>
@@ -18046,105 +18511,129 @@
               <w:rPr>
                 <w:rtl w:val="0"/>
               </w:rPr>
-              <w:t xml:space="preserve">Paso 2: el servidor externo acepta la conexión y solicita número de tarjeta y código de seguridad</w:t>
-            </w:r>
-          </w:p>
-          <w:p>
-            <w:pPr>
-              <w:pageBreakBefore w:val="0"/>
-              <w:rPr/>
-            </w:pPr>
-            <w:r>
-              <w:rPr>
-                <w:rtl w:val="0"/>
-              </w:rPr>
-              <w:t xml:space="preserve">Paso 4: el servidor externo valida los datos y fondos suficientes.</w:t>
-            </w:r>
-          </w:p>
-          <w:p>
-            <w:pPr>
-              <w:pageBreakBefore w:val="0"/>
-              <w:rPr/>
-            </w:pPr>
-            <w:r>
-              <w:rPr>
-                <w:rtl w:val="0"/>
-              </w:rPr>
-              <w:t xml:space="preserve">Paso 5: el servidor externo retorna el resultado.</w:t>
-            </w:r>
-          </w:p>
-          <w:p>
-            <w:pPr>
-              <w:pageBreakBefore w:val="0"/>
-              <w:rPr/>
-            </w:pPr>
-            <w:r>
-              <w:rPr>
-                <w:rtl w:val="0"/>
-              </w:rPr>
-            </w:r>
-          </w:p>
-        </w:tc>
-        <w:tc>
-          <w:tcPr/>
-          <w:p>
-            <w:pPr>
-              <w:pageBreakBefore w:val="0"/>
-              <w:rPr/>
-            </w:pPr>
-            <w:r>
-              <w:rPr>
-                <w:rtl w:val="0"/>
-              </w:rPr>
-              <w:t xml:space="preserve">Paso 1: el sistema establece la conexión con el servidor externo.</w:t>
-            </w:r>
-          </w:p>
-          <w:p>
-            <w:pPr>
-              <w:pageBreakBefore w:val="0"/>
-              <w:rPr/>
-            </w:pPr>
-            <w:r>
-              <w:rPr>
-                <w:rtl w:val="0"/>
-              </w:rPr>
-              <w:t xml:space="preserve">Paso 3: el sistema envía los datos de la tarjeta al servidor externo.</w:t>
-            </w:r>
-          </w:p>
-          <w:p>
-            <w:pPr>
-              <w:pageBreakBefore w:val="0"/>
-              <w:rPr/>
-            </w:pPr>
-            <w:r>
-              <w:rPr>
-                <w:rtl w:val="0"/>
-              </w:rPr>
-              <w:t xml:space="preserve">Paso 6: el sistema recibe que los datos de la tarjeta son correctos.</w:t>
-            </w:r>
-          </w:p>
-          <w:p>
-            <w:pPr>
-              <w:pageBreakBefore w:val="0"/>
-              <w:rPr/>
-            </w:pPr>
-            <w:r>
-              <w:rPr>
-                <w:rtl w:val="0"/>
-              </w:rPr>
-              <w:t xml:space="preserve">Paso 7: el sistema recibe que los fondos son suficientes.</w:t>
-            </w:r>
-          </w:p>
-          <w:p>
-            <w:pPr>
-              <w:pageBreakBefore w:val="0"/>
-              <w:rPr/>
-            </w:pPr>
-            <w:r>
-              <w:rPr>
-                <w:rtl w:val="0"/>
-              </w:rPr>
-              <w:t xml:space="preserve">Paso 8: el sistema registra el pago y cierra la conexión con el servidor externo.</w:t>
+              <w:t xml:space="preserve">Paso 2: el cliente ingresa los datos solicitados.</w:t>
+            </w:r>
+          </w:p>
+          <w:p>
+            <w:pPr>
+              <w:pageBreakBefore w:val="0"/>
+              <w:rPr/>
+            </w:pPr>
+            <w:r>
+              <w:rPr>
+                <w:rtl w:val="0"/>
+              </w:rPr>
+              <w:t xml:space="preserve">Paso 4: el servidor externo acepta la conexión y solicita número de tarjeta, vencimiento, y código de seguridad.</w:t>
+            </w:r>
+          </w:p>
+          <w:p>
+            <w:pPr>
+              <w:pageBreakBefore w:val="0"/>
+              <w:rPr/>
+            </w:pPr>
+            <w:r>
+              <w:rPr>
+                <w:rtl w:val="0"/>
+              </w:rPr>
+              <w:t xml:space="preserve">Paso 6: el servidor externo valida los datos y fondos suficientes.</w:t>
+            </w:r>
+          </w:p>
+          <w:p>
+            <w:pPr>
+              <w:pageBreakBefore w:val="0"/>
+              <w:rPr/>
+            </w:pPr>
+            <w:r>
+              <w:rPr>
+                <w:rtl w:val="0"/>
+              </w:rPr>
+              <w:t xml:space="preserve">Paso 7: el servidor externo retorna el resultado.</w:t>
+            </w:r>
+          </w:p>
+          <w:p>
+            <w:pPr>
+              <w:pageBreakBefore w:val="0"/>
+              <w:rPr/>
+            </w:pPr>
+            <w:r>
+              <w:rPr>
+                <w:rtl w:val="0"/>
+              </w:rPr>
+            </w:r>
+          </w:p>
+        </w:tc>
+        <w:tc>
+          <w:tcPr/>
+          <w:p>
+            <w:pPr>
+              <w:pageBreakBefore w:val="0"/>
+              <w:rPr/>
+            </w:pPr>
+            <w:r>
+              <w:rPr>
+                <w:rtl w:val="0"/>
+              </w:rPr>
+              <w:t xml:space="preserve">Paso 1: El sistema solicita número de tarjeta, vencimiento, y código de seguridad.</w:t>
+            </w:r>
+          </w:p>
+          <w:p>
+            <w:pPr>
+              <w:pageBreakBefore w:val="0"/>
+              <w:rPr/>
+            </w:pPr>
+            <w:r>
+              <w:rPr>
+                <w:rtl w:val="0"/>
+              </w:rPr>
+              <w:t xml:space="preserve">Paso 3: el sistema establece la conexión con el servidor externo.</w:t>
+            </w:r>
+          </w:p>
+          <w:p>
+            <w:pPr>
+              <w:pageBreakBefore w:val="0"/>
+              <w:rPr/>
+            </w:pPr>
+            <w:r>
+              <w:rPr>
+                <w:rtl w:val="0"/>
+              </w:rPr>
+              <w:t xml:space="preserve">Paso 5: el sistema envía los datos de la tarjeta al servidor externo.</w:t>
+            </w:r>
+          </w:p>
+          <w:p>
+            <w:pPr>
+              <w:pageBreakBefore w:val="0"/>
+              <w:rPr/>
+            </w:pPr>
+            <w:r>
+              <w:rPr>
+                <w:rtl w:val="0"/>
+              </w:rPr>
+              <w:t xml:space="preserve">Paso 8: el sistema recibe que los datos de la tarjeta son correctos.</w:t>
+            </w:r>
+          </w:p>
+          <w:p>
+            <w:pPr>
+              <w:pageBreakBefore w:val="0"/>
+              <w:rPr/>
+            </w:pPr>
+            <w:r>
+              <w:rPr>
+                <w:rtl w:val="0"/>
+              </w:rPr>
+              <w:t xml:space="preserve">Paso 9: el sistema recibe que los fondos son suficientes.</w:t>
+            </w:r>
+          </w:p>
+          <w:p>
+            <w:pPr>
+              <w:pageBreakBefore w:val="0"/>
+              <w:rPr/>
+            </w:pPr>
+            <w:r>
+              <w:rPr>
+                <w:rtl w:val="0"/>
+              </w:rPr>
+              <w:t xml:space="preserve">Paso 10: el sistema registra el pago y cierra la conexión con el servidor externo.</w:t>
             </w:r>
           </w:p>
         </w:tc>
@@ -18183,31 +18672,31 @@
               <w:rPr>
                 <w:rtl w:val="0"/>
               </w:rPr>
-              <w:t xml:space="preserve">Paso alternativo 1: Falla la conexión con el servidor externo. Se informa el error. Fin de CU.</w:t>
-            </w:r>
-          </w:p>
-          <w:p>
-            <w:pPr>
-              <w:pageBreakBefore w:val="0"/>
-              <w:rPr/>
-            </w:pPr>
-            <w:r>
-              <w:rPr>
-                <w:rtl w:val="0"/>
-              </w:rPr>
-              <w:t xml:space="preserve">Paso alternativo 6: La validación es incorrecta. Se informa error de validación. Fin de CU.</w:t>
-            </w:r>
-          </w:p>
-          <w:p>
-            <w:pPr>
-              <w:pageBreakBefore w:val="0"/>
-              <w:rPr/>
-            </w:pPr>
-            <w:r>
-              <w:rPr>
-                <w:rtl w:val="0"/>
-              </w:rPr>
-              <w:t xml:space="preserve">Paso alternativo 7: Fondos insuficientes. Se informa el problema. Fin de CU.</w:t>
+              <w:t xml:space="preserve">Paso alternativo 3: Falla la conexión con el servidor externo. Se informa el error. Fin de CU.</w:t>
+            </w:r>
+          </w:p>
+          <w:p>
+            <w:pPr>
+              <w:pageBreakBefore w:val="0"/>
+              <w:rPr/>
+            </w:pPr>
+            <w:r>
+              <w:rPr>
+                <w:rtl w:val="0"/>
+              </w:rPr>
+              <w:t xml:space="preserve">Paso alternativo 8: La validación es incorrecta. Se informa error de validación. Fin de CU.</w:t>
+            </w:r>
+          </w:p>
+          <w:p>
+            <w:pPr>
+              <w:pageBreakBefore w:val="0"/>
+              <w:rPr/>
+            </w:pPr>
+            <w:r>
+              <w:rPr>
+                <w:rtl w:val="0"/>
+              </w:rPr>
+              <w:t xml:space="preserve">Paso alternativo 9: Fondos insuficientes. Se informa el problema. Fin de CU.</w:t>
             </w:r>
           </w:p>
           <w:p>
@@ -18263,28 +18752,6 @@
         </w:tc>
       </w:tr>
     </w:tbl>
-    <w:p>
-      <w:pPr>
-        <w:pageBreakBefore w:val="0"/>
-        <w:rPr/>
-      </w:pPr>
-      <w:r>
-        <w:rPr>
-          <w:rtl w:val="0"/>
-        </w:rPr>
-      </w:r>
-    </w:p>
-    <w:p>
-      <w:pPr>
-        <w:pageBreakBefore w:val="0"/>
-        <w:rPr/>
-      </w:pPr>
-      <w:r>
-        <w:rPr>
-          <w:rtl w:val="0"/>
-        </w:rPr>
-      </w:r>
-    </w:p>
     <w:p>
       <w:pPr>
         <w:pageBreakBefore w:val="0"/>
@@ -18651,42 +19118,19 @@
               <w:t xml:space="preserve">Paso 7: El Empleado selecciona la opción “pagar”.</w:t>
             </w:r>
           </w:p>
-          <w:p>
-            <w:pPr>
-              <w:pageBreakBefore w:val="0"/>
-              <w:rPr/>
-            </w:pPr>
-            <w:r>
-              <w:rPr>
-                <w:rtl w:val="0"/>
-              </w:rPr>
-            </w:r>
-          </w:p>
-          <w:p>
-            <w:pPr>
-              <w:pageBreakBefore w:val="0"/>
-              <w:rPr/>
-            </w:pPr>
-            <w:r>
-              <w:rPr>
-                <w:rtl w:val="0"/>
-              </w:rPr>
-              <w:t xml:space="preserve">Paso 9: El Empleado ingresa los datos solicitados.</w:t>
-            </w:r>
-          </w:p>
-        </w:tc>
-        <w:tc>
-          <w:tcPr/>
-          <w:p>
-            <w:pPr>
-              <w:pageBreakBefore w:val="0"/>
-              <w:rPr/>
-            </w:pPr>
-            <w:r>
-              <w:rPr>
-                <w:rtl w:val="0"/>
-              </w:rPr>
-              <w:t xml:space="preserve">Paso 2: El sistema muestra una grilla de funciones disponibles y solicita seleccion.</w:t>
+        </w:tc>
+        <w:tc>
+          <w:tcPr/>
+          <w:p>
+            <w:pPr>
+              <w:pageBreakBefore w:val="0"/>
+              <w:rPr/>
+            </w:pPr>
+            <w:r>
+              <w:rPr>
+                <w:rtl w:val="0"/>
+              </w:rPr>
+              <w:t xml:space="preserve">Paso 2: El sistema muestra una grilla de funciones disponibles y solicita selección.</w:t>
             </w:r>
           </w:p>
           <w:p>
@@ -18755,42 +19199,30 @@
               <w:rPr>
                 <w:rtl w:val="0"/>
               </w:rPr>
-              <w:t xml:space="preserve">Paso 8: El sistema solicita número de tarjeta, vencimiento, y código de seguridad para el pago con tarjeta.</w:t>
-            </w:r>
-          </w:p>
-          <w:p>
-            <w:pPr>
-              <w:pageBreakBefore w:val="0"/>
-              <w:rPr/>
-            </w:pPr>
-            <w:r>
-              <w:rPr>
-                <w:rtl w:val="0"/>
-              </w:rPr>
-              <w:t xml:space="preserve">Paso 10: El sistema ejecuta el caso de uso “Pagar con tarjeta”.</w:t>
-            </w:r>
-          </w:p>
-          <w:p>
-            <w:pPr>
-              <w:pageBreakBefore w:val="0"/>
-              <w:rPr/>
-            </w:pPr>
-            <w:r>
-              <w:rPr>
-                <w:rtl w:val="0"/>
-              </w:rPr>
-            </w:r>
-          </w:p>
-          <w:p>
-            <w:pPr>
-              <w:pageBreakBefore w:val="0"/>
-              <w:rPr/>
-            </w:pPr>
-            <w:r>
-              <w:rPr>
-                <w:rtl w:val="0"/>
-              </w:rPr>
-              <w:t xml:space="preserve">Paso 11: El sistema registra la compra a nombre del cliente e imprime las entradas, mostrando un mensaje de operación exitosa.</w:t>
+              <w:t xml:space="preserve">Paso 8: El sistema ejecuta el caso de uso “Pagar con tarjeta”.</w:t>
+            </w:r>
+          </w:p>
+          <w:p>
+            <w:pPr>
+              <w:pageBreakBefore w:val="0"/>
+              <w:rPr/>
+            </w:pPr>
+            <w:r>
+              <w:rPr>
+                <w:rtl w:val="0"/>
+              </w:rPr>
+            </w:r>
+          </w:p>
+          <w:p>
+            <w:pPr>
+              <w:pageBreakBefore w:val="0"/>
+              <w:rPr/>
+            </w:pPr>
+            <w:r>
+              <w:rPr>
+                <w:rtl w:val="0"/>
+              </w:rPr>
+              <w:t xml:space="preserve">Paso 9: El sistema registra la compra a nombre del cliente e imprime las entradas, mostrando un mensaje de operación exitosa.</w:t>
             </w:r>
           </w:p>
         </w:tc>
@@ -18852,7 +19284,7 @@
               <w:rPr>
                 <w:rtl w:val="0"/>
               </w:rPr>
-              <w:t xml:space="preserve">Paso 10: No se pudo realizar el pago, el sistema informa el error, Fin del CU.</w:t>
+              <w:t xml:space="preserve">Paso 8: No se pudo realizar el pago, el sistema informa el error, Fin del CU.</w:t>
             </w:r>
           </w:p>
           <w:p>
@@ -19213,30 +19645,52 @@
               <w:rPr>
                 <w:rtl w:val="0"/>
               </w:rPr>
-              <w:t xml:space="preserve">Paso 1: El Empleado selecciona la opcion “Retiro de reserva”</w:t>
-            </w:r>
-          </w:p>
-          <w:p>
-            <w:pPr>
-              <w:pageBreakBefore w:val="0"/>
-              <w:rPr/>
-            </w:pPr>
-            <w:r>
-              <w:rPr>
-                <w:rtl w:val="0"/>
-              </w:rPr>
-            </w:r>
-          </w:p>
-          <w:p>
-            <w:pPr>
-              <w:pageBreakBefore w:val="0"/>
-              <w:rPr/>
-            </w:pPr>
-            <w:r>
-              <w:rPr>
-                <w:rtl w:val="0"/>
-              </w:rPr>
-              <w:t xml:space="preserve">Paso 3: El empleado ingresa los datos solicitados.</w:t>
+              <w:t xml:space="preserve">Paso 1: El Empleado selecciona la opción “Retiro de reserva”</w:t>
+            </w:r>
+          </w:p>
+          <w:p>
+            <w:pPr>
+              <w:pageBreakBefore w:val="0"/>
+              <w:rPr/>
+            </w:pPr>
+            <w:r>
+              <w:rPr>
+                <w:rtl w:val="0"/>
+              </w:rPr>
+            </w:r>
+          </w:p>
+          <w:p>
+            <w:pPr>
+              <w:pageBreakBefore w:val="0"/>
+              <w:rPr/>
+            </w:pPr>
+            <w:r>
+              <w:rPr>
+                <w:rtl w:val="0"/>
+              </w:rPr>
+              <w:t xml:space="preserve">Paso 3: El Empleado ingresa los datos solicitados.</w:t>
+            </w:r>
+          </w:p>
+          <w:p>
+            <w:pPr>
+              <w:pageBreakBefore w:val="0"/>
+              <w:rPr/>
+            </w:pPr>
+            <w:r>
+              <w:rPr>
+                <w:rtl w:val="0"/>
+              </w:rPr>
+            </w:r>
+          </w:p>
+          <w:p>
+            <w:pPr>
+              <w:rPr/>
+            </w:pPr>
+            <w:r>
+              <w:rPr>
+                <w:rtl w:val="0"/>
+              </w:rPr>
+              <w:t xml:space="preserve">Paso 7: El Empleado selecciona la opción “pagar”.</w:t>
             </w:r>
           </w:p>
           <w:p>
@@ -19285,121 +19739,94 @@
               <w:rPr>
                 <w:rtl w:val="0"/>
               </w:rPr>
-              <w:t xml:space="preserve">Paso 4: El sistema verifica que haya reservas asociadas a los datos del cliente ingresado.</w:t>
-            </w:r>
-          </w:p>
-          <w:p>
-            <w:pPr>
-              <w:pageBreakBefore w:val="0"/>
-              <w:rPr/>
-            </w:pPr>
-            <w:r>
-              <w:rPr>
-                <w:rtl w:val="0"/>
-              </w:rPr>
-            </w:r>
-          </w:p>
-          <w:p>
-            <w:pPr>
-              <w:pageBreakBefore w:val="0"/>
-              <w:rPr/>
-            </w:pPr>
-            <w:r>
-              <w:rPr>
-                <w:rtl w:val="0"/>
-              </w:rPr>
-              <w:t xml:space="preserve">Paso 5: El sistema verifica que las reservas asociadas a los datos del cliente ingresado no estén vencidas.</w:t>
-            </w:r>
-          </w:p>
-          <w:p>
-            <w:pPr>
-              <w:pageBreakBefore w:val="0"/>
-              <w:rPr/>
-            </w:pPr>
-            <w:r>
-              <w:rPr>
-                <w:rtl w:val="0"/>
-              </w:rPr>
-            </w:r>
-          </w:p>
-          <w:p>
-            <w:pPr>
-              <w:pageBreakBefore w:val="0"/>
-              <w:rPr/>
-            </w:pPr>
-            <w:r>
-              <w:rPr>
-                <w:rtl w:val="0"/>
-              </w:rPr>
-              <w:t xml:space="preserve">Paso 6: El sistema registra la disponibilidad de compra de las entradas reservadas al cliente ingresado.</w:t>
-            </w:r>
-          </w:p>
-          <w:p>
-            <w:pPr>
-              <w:pageBreakBefore w:val="0"/>
-              <w:rPr/>
-            </w:pPr>
-            <w:r>
-              <w:rPr>
-                <w:rtl w:val="0"/>
-              </w:rPr>
-            </w:r>
-          </w:p>
-          <w:p>
-            <w:pPr>
-              <w:pageBreakBefore w:val="0"/>
-              <w:rPr/>
-            </w:pPr>
-            <w:r>
-              <w:rPr>
-                <w:rtl w:val="0"/>
-              </w:rPr>
-              <w:t xml:space="preserve">paso 7: Se ejecuta el CU “compra personalmente”</w:t>
-            </w:r>
-          </w:p>
-          <w:p>
-            <w:pPr>
-              <w:pageBreakBefore w:val="0"/>
-              <w:rPr/>
-            </w:pPr>
-            <w:r>
-              <w:rPr>
-                <w:rtl w:val="0"/>
-              </w:rPr>
-            </w:r>
-          </w:p>
-          <w:p>
-            <w:pPr>
-              <w:pageBreakBefore w:val="0"/>
-              <w:rPr/>
-            </w:pPr>
-            <w:r>
-              <w:rPr>
-                <w:rtl w:val="0"/>
-              </w:rPr>
-              <w:t xml:space="preserve">paso 8: El sistema registra las reservas del cliente canjeadas, mostrando un mensaje de operación exitosa.</w:t>
-            </w:r>
-          </w:p>
-          <w:p>
-            <w:pPr>
-              <w:pageBreakBefore w:val="0"/>
-              <w:rPr/>
-            </w:pPr>
-            <w:r>
-              <w:rPr>
-                <w:rtl w:val="0"/>
-              </w:rPr>
-            </w:r>
-          </w:p>
-          <w:p>
-            <w:pPr>
-              <w:pageBreakBefore w:val="0"/>
-              <w:rPr/>
-            </w:pPr>
-            <w:r>
-              <w:rPr>
-                <w:rtl w:val="0"/>
-              </w:rPr>
+              <w:t xml:space="preserve">Paso 4: El sistema verifica que haya reserva asociada a los datos del cliente ingresado.</w:t>
+            </w:r>
+          </w:p>
+          <w:p>
+            <w:pPr>
+              <w:pageBreakBefore w:val="0"/>
+              <w:rPr/>
+            </w:pPr>
+            <w:r>
+              <w:rPr>
+                <w:rtl w:val="0"/>
+              </w:rPr>
+            </w:r>
+          </w:p>
+          <w:p>
+            <w:pPr>
+              <w:pageBreakBefore w:val="0"/>
+              <w:rPr/>
+            </w:pPr>
+            <w:r>
+              <w:rPr>
+                <w:rtl w:val="0"/>
+              </w:rPr>
+              <w:t xml:space="preserve">Paso 5: El sistema verifica que la reserva asociada a los datos del cliente ingresado no esté vencida.</w:t>
+            </w:r>
+          </w:p>
+          <w:p>
+            <w:pPr>
+              <w:pageBreakBefore w:val="0"/>
+              <w:rPr/>
+            </w:pPr>
+            <w:r>
+              <w:rPr>
+                <w:rtl w:val="0"/>
+              </w:rPr>
+            </w:r>
+          </w:p>
+          <w:p>
+            <w:pPr>
+              <w:rPr/>
+            </w:pPr>
+            <w:r>
+              <w:rPr>
+                <w:rtl w:val="0"/>
+              </w:rPr>
+              <w:t xml:space="preserve">Paso 6: El sistema muestra que obra y entradas se cobrarán y pregunta si desea iniciar pago.</w:t>
+            </w:r>
+          </w:p>
+          <w:p>
+            <w:pPr>
+              <w:rPr/>
+            </w:pPr>
+            <w:r>
+              <w:rPr>
+                <w:rtl w:val="0"/>
+              </w:rPr>
+            </w:r>
+          </w:p>
+          <w:p>
+            <w:pPr>
+              <w:rPr/>
+            </w:pPr>
+            <w:r>
+              <w:rPr>
+                <w:rtl w:val="0"/>
+              </w:rPr>
+              <w:t xml:space="preserve">Paso 8: El sistema ejecuta el caso de uso “Pagar con tarjeta”.</w:t>
+            </w:r>
+          </w:p>
+          <w:p>
+            <w:pPr>
+              <w:rPr/>
+            </w:pPr>
+            <w:r>
+              <w:rPr>
+                <w:rtl w:val="0"/>
+              </w:rPr>
+            </w:r>
+          </w:p>
+          <w:p>
+            <w:pPr>
+              <w:rPr/>
+            </w:pPr>
+            <w:r>
+              <w:rPr>
+                <w:rtl w:val="0"/>
+              </w:rPr>
+              <w:t xml:space="preserve">Paso 9: El sistema registra la reserva canjeada y la compra a nombre del cliente e imprime las entradas mostrando un mensaje de operación exitosa.</w:t>
             </w:r>
           </w:p>
         </w:tc>
@@ -19477,14 +19904,34 @@
           </w:p>
           <w:p>
             <w:pPr>
-              <w:pageBreakBefore w:val="0"/>
-              <w:rPr/>
-            </w:pPr>
-            <w:r>
-              <w:rPr>
-                <w:rtl w:val="0"/>
-              </w:rPr>
-              <w:t xml:space="preserve">Paso 7: No se realizó la compra, el sistema informa el error, Fin del CU.</w:t>
+              <w:rPr/>
+            </w:pPr>
+            <w:r>
+              <w:rPr>
+                <w:rtl w:val="0"/>
+              </w:rPr>
+              <w:t xml:space="preserve">Paso 7: El Empleado elige no pagar las entradas, el sistema informa el fin de las operaciones, Fin del CU.</w:t>
+            </w:r>
+          </w:p>
+          <w:p>
+            <w:pPr>
+              <w:rPr/>
+            </w:pPr>
+            <w:r>
+              <w:rPr>
+                <w:rtl w:val="0"/>
+              </w:rPr>
+            </w:r>
+          </w:p>
+          <w:p>
+            <w:pPr>
+              <w:rPr/>
+            </w:pPr>
+            <w:r>
+              <w:rPr>
+                <w:rtl w:val="0"/>
+              </w:rPr>
+              <w:t xml:space="preserve">Paso 8: No se pudo realizar el pago, el sistema informa el error, Fin del CU.</w:t>
             </w:r>
           </w:p>
           <w:p>
@@ -20532,7 +20979,19 @@
               <w:rPr>
                 <w:rtl w:val="0"/>
               </w:rPr>
-              <w:t xml:space="preserve">Paso 6: El administrador selecciono “seguir distribuyendo” retorna a paso 2.</w:t>
+              <w:t xml:space="preserve">Paso 6: El administrador </w:t>
+            </w:r>
+            <w:r>
+              <w:rPr>
+                <w:rtl w:val="0"/>
+              </w:rPr>
+              <w:t xml:space="preserve">selecciono</w:t>
+            </w:r>
+            <w:r>
+              <w:rPr>
+                <w:rtl w:val="0"/>
+              </w:rPr>
+              <w:t xml:space="preserve"> “seguir distribuyendo” retorna a paso 2.</w:t>
             </w:r>
           </w:p>
           <w:p>
@@ -20588,181 +21047,6 @@
         </w:tc>
       </w:tr>
     </w:tbl>
-    <w:p>
-      <w:pPr>
-        <w:pageBreakBefore w:val="0"/>
-        <w:rPr/>
-      </w:pPr>
-      <w:r>
-        <w:rPr>
-          <w:rtl w:val="0"/>
-        </w:rPr>
-      </w:r>
-    </w:p>
-    <w:p>
-      <w:pPr>
-        <w:pageBreakBefore w:val="0"/>
-        <w:rPr/>
-      </w:pPr>
-      <w:r>
-        <w:rPr>
-          <w:rtl w:val="0"/>
-        </w:rPr>
-      </w:r>
-    </w:p>
-    <w:p>
-      <w:pPr>
-        <w:pageBreakBefore w:val="0"/>
-        <w:rPr/>
-      </w:pPr>
-      <w:r>
-        <w:rPr>
-          <w:rtl w:val="0"/>
-        </w:rPr>
-      </w:r>
-    </w:p>
-    <w:p>
-      <w:pPr>
-        <w:pageBreakBefore w:val="0"/>
-        <w:rPr/>
-      </w:pPr>
-      <w:r>
-        <w:rPr>
-          <w:rtl w:val="0"/>
-        </w:rPr>
-      </w:r>
-    </w:p>
-    <w:p>
-      <w:pPr>
-        <w:pageBreakBefore w:val="0"/>
-        <w:rPr/>
-      </w:pPr>
-      <w:r>
-        <w:rPr>
-          <w:rtl w:val="0"/>
-        </w:rPr>
-      </w:r>
-    </w:p>
-    <w:p>
-      <w:pPr>
-        <w:pageBreakBefore w:val="0"/>
-        <w:rPr/>
-      </w:pPr>
-      <w:r>
-        <w:rPr>
-          <w:rtl w:val="0"/>
-        </w:rPr>
-        <w:t xml:space="preserve">actores:</w:t>
-      </w:r>
-    </w:p>
-    <w:p>
-      <w:pPr>
-        <w:pageBreakBefore w:val="0"/>
-        <w:rPr/>
-      </w:pPr>
-      <w:r>
-        <w:rPr>
-          <w:rtl w:val="0"/>
-        </w:rPr>
-        <w:t xml:space="preserve">cliente persona, empleado, servidor del banco, administrador</w:t>
-      </w:r>
-    </w:p>
-    <w:p>
-      <w:pPr>
-        <w:pageBreakBefore w:val="0"/>
-        <w:rPr/>
-      </w:pPr>
-      <w:r>
-        <w:rPr>
-          <w:rtl w:val="0"/>
-        </w:rPr>
-        <w:t xml:space="preserve">cus:</w:t>
-      </w:r>
-    </w:p>
-    <w:p>
-      <w:pPr>
-        <w:pageBreakBefore w:val="0"/>
-        <w:rPr/>
-      </w:pPr>
-      <w:r>
-        <w:rPr>
-          <w:rtl w:val="0"/>
-        </w:rPr>
-        <w:t xml:space="preserve">reserva de entradas</w:t>
-      </w:r>
-    </w:p>
-    <w:p>
-      <w:pPr>
-        <w:pageBreakBefore w:val="0"/>
-        <w:rPr/>
-      </w:pPr>
-      <w:r>
-        <w:rPr>
-          <w:rtl w:val="0"/>
-        </w:rPr>
-        <w:t xml:space="preserve">compra vía web</w:t>
-      </w:r>
-    </w:p>
-    <w:p>
-      <w:pPr>
-        <w:pageBreakBefore w:val="0"/>
-        <w:rPr/>
-      </w:pPr>
-      <w:r>
-        <w:rPr>
-          <w:rtl w:val="0"/>
-        </w:rPr>
-        <w:t xml:space="preserve">pagar con tarjeta</w:t>
-      </w:r>
-    </w:p>
-    <w:p>
-      <w:pPr>
-        <w:pageBreakBefore w:val="0"/>
-        <w:rPr/>
-      </w:pPr>
-      <w:r>
-        <w:rPr>
-          <w:rtl w:val="0"/>
-        </w:rPr>
-        <w:t xml:space="preserve">comprar personalmente</w:t>
-      </w:r>
-    </w:p>
-    <w:p>
-      <w:pPr>
-        <w:pageBreakBefore w:val="0"/>
-        <w:rPr/>
-      </w:pPr>
-      <w:r>
-        <w:rPr>
-          <w:rtl w:val="0"/>
-        </w:rPr>
-        <w:t xml:space="preserve">retiro de reservas</w:t>
-      </w:r>
-    </w:p>
-    <w:p>
-      <w:pPr>
-        <w:pageBreakBefore w:val="0"/>
-        <w:rPr/>
-      </w:pPr>
-      <w:r>
-        <w:rPr>
-          <w:rtl w:val="0"/>
-        </w:rPr>
-        <w:t xml:space="preserve">retiro de entradas</w:t>
-      </w:r>
-    </w:p>
-    <w:p>
-      <w:pPr>
-        <w:pageBreakBefore w:val="0"/>
-        <w:rPr/>
-      </w:pPr>
-      <w:r>
-        <w:rPr>
-          <w:rtl w:val="0"/>
-        </w:rPr>
-        <w:t xml:space="preserve">programar salas</w:t>
-      </w:r>
-    </w:p>
     <w:p>
       <w:pPr>
         <w:pageBreakBefore w:val="0"/>
@@ -24737,7 +25021,7 @@
               <w:rPr>
                 <w:rtl w:val="0"/>
               </w:rPr>
-              <w:t xml:space="preserve">Rerente.</w:t>
+              <w:t xml:space="preserve">Gerente.</w:t>
             </w:r>
           </w:p>
         </w:tc>
@@ -25424,16 +25708,16 @@
           <wp:inline distB="19050" distT="19050" distL="19050" distR="19050">
             <wp:extent cx="6081713" cy="3819525"/>
             <wp:effectExtent b="0" l="0" r="0" t="0"/>
-            <wp:docPr id="5" name="image2.png"/>
+            <wp:docPr id="4" name="image9.png"/>
             <a:graphic>
               <a:graphicData uri="http://schemas.openxmlformats.org/drawingml/2006/picture">
                 <pic:pic>
                   <pic:nvPicPr>
-                    <pic:cNvPr id="0" name="image2.png"/>
+                    <pic:cNvPr id="0" name="image9.png"/>
                     <pic:cNvPicPr preferRelativeResize="0"/>
                   </pic:nvPicPr>
                   <pic:blipFill>
-                    <a:blip r:embed="rId14"/>
+                    <a:blip r:embed="rId18"/>
                     <a:srcRect b="0" l="0" r="0" t="0"/>
                     <a:stretch>
                       <a:fillRect/>
@@ -29393,16 +29677,16 @@
           <wp:inline distB="114300" distT="114300" distL="114300" distR="114300">
             <wp:extent cx="5731200" cy="3187700"/>
             <wp:effectExtent b="0" l="0" r="0" t="0"/>
-            <wp:docPr id="1" name="image8.png"/>
+            <wp:docPr id="1" name="image6.png"/>
             <a:graphic>
               <a:graphicData uri="http://schemas.openxmlformats.org/drawingml/2006/picture">
                 <pic:pic>
                   <pic:nvPicPr>
-                    <pic:cNvPr id="0" name="image8.png"/>
+                    <pic:cNvPr id="0" name="image6.png"/>
                     <pic:cNvPicPr preferRelativeResize="0"/>
                   </pic:nvPicPr>
                   <pic:blipFill>
-                    <a:blip r:embed="rId15"/>
+                    <a:blip r:embed="rId19"/>
                     <a:srcRect b="0" l="0" r="0" t="0"/>
                     <a:stretch>
                       <a:fillRect/>
@@ -30509,16 +30793,16 @@
           <wp:inline distB="114300" distT="114300" distL="114300" distR="114300">
             <wp:extent cx="5731200" cy="2971800"/>
             <wp:effectExtent b="0" l="0" r="0" t="0"/>
-            <wp:docPr id="11" name="image9.png"/>
+            <wp:docPr id="11" name="image8.png"/>
             <a:graphic>
               <a:graphicData uri="http://schemas.openxmlformats.org/drawingml/2006/picture">
                 <pic:pic>
                   <pic:nvPicPr>
-                    <pic:cNvPr id="0" name="image9.png"/>
+                    <pic:cNvPr id="0" name="image8.png"/>
                     <pic:cNvPicPr preferRelativeResize="0"/>
                   </pic:nvPicPr>
                   <pic:blipFill>
-                    <a:blip r:embed="rId16"/>
+                    <a:blip r:embed="rId20"/>
                     <a:srcRect b="0" l="0" r="0" t="0"/>
                     <a:stretch>
                       <a:fillRect/>
@@ -30555,16 +30839,16 @@
           <wp:inline distB="114300" distT="114300" distL="114300" distR="114300">
             <wp:extent cx="5731200" cy="3136900"/>
             <wp:effectExtent b="0" l="0" r="0" t="0"/>
-            <wp:docPr id="9" name="image10.jpg"/>
+            <wp:docPr id="9" name="image11.jpg"/>
             <a:graphic>
               <a:graphicData uri="http://schemas.openxmlformats.org/drawingml/2006/picture">
                 <pic:pic>
                   <pic:nvPicPr>
-                    <pic:cNvPr id="0" name="image10.jpg"/>
+                    <pic:cNvPr id="0" name="image11.jpg"/>
                     <pic:cNvPicPr preferRelativeResize="0"/>
                   </pic:nvPicPr>
                   <pic:blipFill>
-                    <a:blip r:embed="rId17"/>
+                    <a:blip r:embed="rId21"/>
                     <a:srcRect b="0" l="0" r="0" t="0"/>
                     <a:stretch>
                       <a:fillRect/>

</xml_diff>